<commit_message>
DB: added new tasks.
</commit_message>
<xml_diff>
--- a/the-3rd-year/data-bases/ms-access/seminar-work.docx
+++ b/the-3rd-year/data-bases/ms-access/seminar-work.docx
@@ -546,19 +546,7 @@
       </w:r>
       <w:proofErr w:type="spellEnd"/>
       <w:r>
-        <w:t xml:space="preserve"> в</w:t>
-      </w:r>
-      <w:r>
-        <w:t>ыделите работу по первоначальному вводу студентов в БД</w:t>
-      </w:r>
-      <w:r>
-        <w:t xml:space="preserve"> (№ зачетки, ФИО, группа)</w:t>
-      </w:r>
-      <w:r>
-        <w:t xml:space="preserve">. </w:t>
-      </w:r>
-      <w:r>
-        <w:t xml:space="preserve">Во второй форме </w:t>
+        <w:t xml:space="preserve"> выделите работу по первоначальному вводу студентов в БД (№ зачетки, ФИО, группа). Во второй форме </w:t>
       </w:r>
       <w:proofErr w:type="spellStart"/>
       <w:r>
@@ -684,61 +672,47 @@
         <w:t xml:space="preserve"> к таблице </w:t>
       </w:r>
       <w:r>
-        <w:t>Группы. Рассмотрите подчиненную форму со студентами группы. Замените в ней таблицу на специально созданный запрос с той информацией, которая необходима в данном случае</w:t>
+        <w:t>Группы. Рассмотрите подчиненную форму со студентами группы. Замените в ней таблицу на специально созданный запрос с той информацией, которая необходима в данном случае. Запретите изменения в форме и запросе.</w:t>
+      </w:r>
+      <w:r>
+        <w:t xml:space="preserve"> Попробуйте создать подчиненные формы с помощью Мастера форм и с помощью Конструктора.</w:t>
+      </w:r>
+    </w:p>
+    <w:p>
+      <w:r>
+        <w:t>3.</w:t>
+      </w:r>
+      <w:r>
+        <w:t>6</w:t>
+      </w:r>
+      <w:r>
+        <w:t>. Создайте форму «</w:t>
+      </w:r>
+      <w:r>
+        <w:t>Главная форма</w:t>
+      </w:r>
+      <w:r>
+        <w:t xml:space="preserve">». </w:t>
       </w:r>
       <w:proofErr w:type="gramStart"/>
       <w:r>
-        <w:t>.</w:t>
+        <w:t>Разместите на форме кнопки</w:t>
+      </w:r>
+      <w:r>
+        <w:t xml:space="preserve"> «Студенты: ввод» и «Студенты: редактирование»</w:t>
+      </w:r>
+      <w:r>
+        <w:t>, вызывающие</w:t>
+      </w:r>
+      <w:r>
+        <w:t xml:space="preserve"> соответствующие формы, созданные ранее.</w:t>
       </w:r>
       <w:proofErr w:type="gramEnd"/>
       <w:r>
-        <w:t xml:space="preserve"> Запретите изменения в форме и запросе.</w:t>
-      </w:r>
-      <w:r>
-        <w:t xml:space="preserve"> Попробуйте создать подчиненные формы с помощью Мастера форм и с помощью Конструктора.</w:t>
-      </w:r>
-    </w:p>
-    <w:p>
-      <w:r>
-        <w:t>3.</w:t>
-      </w:r>
-      <w:r>
-        <w:t>6</w:t>
-      </w:r>
-      <w:r>
-        <w:t>. Создайте форму «</w:t>
-      </w:r>
-      <w:r>
-        <w:t>Главная форма</w:t>
-      </w:r>
-      <w:r>
-        <w:t xml:space="preserve">». </w:t>
-      </w:r>
-      <w:proofErr w:type="gramStart"/>
-      <w:r>
-        <w:t>Разместите на форме кнопки</w:t>
-      </w:r>
-      <w:r>
         <w:t xml:space="preserve"> </w:t>
       </w:r>
       <w:r>
-        <w:t>«Студенты: ввод» и «Студенты: редактирование»</w:t>
-      </w:r>
-      <w:r>
-        <w:t>, вызывающие</w:t>
-      </w:r>
-      <w:r>
-        <w:t xml:space="preserve"> соответствующие формы, созданные ранее.</w:t>
-      </w:r>
-      <w:proofErr w:type="gramEnd"/>
-      <w:r>
-        <w:t xml:space="preserve"> </w:t>
-      </w:r>
-      <w:r>
-        <w:t>Установите вызываемым формам модальный режим</w:t>
-      </w:r>
-      <w:r>
-        <w:t>.</w:t>
+        <w:t>Установите вызываемым формам модальный режим.</w:t>
       </w:r>
     </w:p>
     <w:p>
@@ -794,15 +768,263 @@
         <w:t xml:space="preserve"> </w:t>
       </w:r>
       <w:r>
-        <w:t>и приемы работы с ними были эффект</w:t>
+        <w:t>и приемы работы с ними были эффективно использованы вами в создании интерфейс</w:t>
+      </w:r>
+      <w:r>
+        <w:t>а?</w:t>
+      </w:r>
+    </w:p>
+    <w:p>
+      <w:r>
+        <w:br w:type="page"/>
+      </w:r>
+    </w:p>
+    <w:p>
+      <w:pPr>
+        <w:rPr>
+          <w:b/>
+          <w:lang w:val="en-US"/>
+        </w:rPr>
+      </w:pPr>
+      <w:r>
+        <w:rPr>
+          <w:b/>
+        </w:rPr>
+        <w:lastRenderedPageBreak/>
+        <w:t xml:space="preserve">Упражнения к занятию 4. Формирование отчетов к БД в </w:t>
+      </w:r>
+      <w:r>
+        <w:rPr>
+          <w:b/>
+          <w:lang w:val="en-US"/>
+        </w:rPr>
+        <w:t>MS</w:t>
+      </w:r>
+      <w:r>
+        <w:rPr>
+          <w:b/>
+        </w:rPr>
+        <w:t xml:space="preserve"> </w:t>
+      </w:r>
+      <w:r>
+        <w:rPr>
+          <w:b/>
+          <w:lang w:val="en-US"/>
+        </w:rPr>
+        <w:t>Access</w:t>
+      </w:r>
+      <w:r>
+        <w:rPr>
+          <w:b/>
+        </w:rPr>
+        <w:t>.</w:t>
+      </w:r>
+    </w:p>
+    <w:p>
+      <w:r>
+        <w:t xml:space="preserve">4.1. </w:t>
+      </w:r>
+      <w:r>
+        <w:t xml:space="preserve">Создайте простой однотабличный отчет </w:t>
+      </w:r>
+      <w:r>
+        <w:t xml:space="preserve">Группы </w:t>
+      </w:r>
+      <w:r>
+        <w:t xml:space="preserve">по таблице группы. Познакомьтесь с режимами отчета. </w:t>
+      </w:r>
+      <w:r>
+        <w:t>Обратите внимание</w:t>
+      </w:r>
+      <w:r>
+        <w:t>,</w:t>
+      </w:r>
+      <w:r>
+        <w:t xml:space="preserve"> как распечат</w:t>
+      </w:r>
+      <w:r>
+        <w:t>ывается</w:t>
+      </w:r>
+      <w:r>
+        <w:t xml:space="preserve"> отчет.</w:t>
+      </w:r>
+    </w:p>
+    <w:p>
+      <w:r>
+        <w:t xml:space="preserve">4.2. </w:t>
+      </w:r>
+      <w:r>
+        <w:t xml:space="preserve">Создайте с помощью мастера </w:t>
+      </w:r>
+      <w:r>
+        <w:t xml:space="preserve">однотабличный </w:t>
+      </w:r>
+      <w:r>
+        <w:t xml:space="preserve">отчет </w:t>
+      </w:r>
+      <w:r>
+        <w:t>по студентам. Доработайте отчет в режиме конструктора</w:t>
+      </w:r>
+      <w:r>
+        <w:t>, обеспечив информативный и визуальный дизайн.</w:t>
+      </w:r>
+    </w:p>
+    <w:p>
+      <w:r>
+        <w:t xml:space="preserve">4.3. Создайте отчет </w:t>
+      </w:r>
+      <w:r>
+        <w:t>по таблицам Студенты и Группы. Обеспечьте сортировку (Например, по фамилии или по дате рождения)</w:t>
+      </w:r>
+      <w:r>
+        <w:t>. Обеспечьте в отчете группировку студентов по группам.</w:t>
+      </w:r>
+    </w:p>
+    <w:p>
+      <w:r>
+        <w:t xml:space="preserve">4.4. </w:t>
+      </w:r>
+      <w:r>
+        <w:t>Выполните э</w:t>
+      </w:r>
+      <w:r>
+        <w:t xml:space="preserve">кспорт </w:t>
+      </w:r>
+      <w:r>
+        <w:t>о</w:t>
+      </w:r>
+      <w:r>
+        <w:t>тчет</w:t>
+      </w:r>
+      <w:r>
+        <w:t xml:space="preserve">а по студентам </w:t>
+      </w:r>
+      <w:r>
+        <w:t>в</w:t>
+      </w:r>
+      <w:r>
+        <w:t xml:space="preserve"> форматы </w:t>
+      </w:r>
+      <w:r>
+        <w:rPr>
+          <w:lang w:val="en-US"/>
+        </w:rPr>
+        <w:t>MS</w:t>
+      </w:r>
+      <w:r>
+        <w:t xml:space="preserve"> </w:t>
+      </w:r>
+      <w:r>
+        <w:rPr>
+          <w:lang w:val="en-US"/>
+        </w:rPr>
+        <w:t>E</w:t>
+      </w:r>
+      <w:r>
+        <w:rPr>
+          <w:lang w:val="en-US"/>
+        </w:rPr>
+        <w:t>xcel</w:t>
+      </w:r>
+      <w:r>
+        <w:t xml:space="preserve"> </w:t>
+      </w:r>
+      <w:r>
+        <w:t xml:space="preserve">и </w:t>
+      </w:r>
+      <w:r>
+        <w:rPr>
+          <w:lang w:val="en-US"/>
+        </w:rPr>
+        <w:t>MS</w:t>
+      </w:r>
+      <w:r>
+        <w:t xml:space="preserve"> </w:t>
+      </w:r>
+      <w:r>
+        <w:rPr>
+          <w:lang w:val="en-US"/>
+        </w:rPr>
+        <w:t>Word</w:t>
+      </w:r>
+    </w:p>
+    <w:p>
+      <w:r>
+        <w:t>4.</w:t>
+      </w:r>
+      <w:r>
+        <w:t>5</w:t>
+      </w:r>
+      <w:r>
+        <w:t xml:space="preserve">. </w:t>
+      </w:r>
+      <w:r>
+        <w:t>Создайте отчет по факультативам с подчиненным отчетам по студентам, посещающим факультативы.</w:t>
+      </w:r>
+    </w:p>
+    <w:p>
+      <w:r>
+        <w:t>4.</w:t>
+      </w:r>
+      <w:r>
+        <w:t>6</w:t>
+      </w:r>
+      <w:r>
+        <w:t xml:space="preserve">. </w:t>
+      </w:r>
+      <w:r>
+        <w:t>Создайте форму для просмотра студентов по списку с подчиненной формой, отображающей факультативы студента</w:t>
+      </w:r>
+      <w:r>
+        <w:t>.</w:t>
+      </w:r>
+      <w:r>
+        <w:t xml:space="preserve"> При просмотре информации по студенту обеспечьте вызов отчета, распечатывающего данные</w:t>
+      </w:r>
+      <w:r>
+        <w:t xml:space="preserve"> студента и список </w:t>
+      </w:r>
+      <w:r>
+        <w:t>посещаемы</w:t>
+      </w:r>
+      <w:r>
+        <w:t>х им факультативов.</w:t>
       </w:r>
       <w:bookmarkStart w:id="0" w:name="_GoBack"/>
       <w:bookmarkEnd w:id="0"/>
-      <w:r>
-        <w:t>ивно использованы вами в создании интерфейс</w:t>
-      </w:r>
-      <w:r>
-        <w:t>а?</w:t>
+    </w:p>
+    <w:p>
+      <w:r>
+        <w:t>4.</w:t>
+      </w:r>
+      <w:r>
+        <w:t>7</w:t>
+      </w:r>
+      <w:r>
+        <w:t xml:space="preserve">. </w:t>
+      </w:r>
+      <w:r>
+        <w:t>Выявите бизнес-процессы, которые обслуживает данная информационная система, и определите, какие отчеты необходим</w:t>
+      </w:r>
+      <w:r>
+        <w:t>ы пользователям</w:t>
+      </w:r>
+      <w:r>
+        <w:t xml:space="preserve">. </w:t>
+      </w:r>
+      <w:r>
+        <w:t xml:space="preserve">Разработайте </w:t>
+      </w:r>
+      <w:r>
+        <w:t>их</w:t>
+      </w:r>
+      <w:proofErr w:type="gramStart"/>
+      <w:r>
+        <w:t>.</w:t>
+      </w:r>
+      <w:proofErr w:type="gramEnd"/>
+      <w:r>
+        <w:t xml:space="preserve"> Включите возможность вызова отчетов из Главной формы БД. Завершите разработку главной формы, разумно сгруппировав вызовы отчетов и форм.</w:t>
       </w:r>
     </w:p>
     <w:sectPr>

</xml_diff>